<commit_message>
update SPK no match
</commit_message>
<xml_diff>
--- a/Output/MedicatieReview_Argusvlinder.docx
+++ b/Output/MedicatieReview_Argusvlinder.docx
@@ -50,7 +50,7 @@
         <w:t xml:space="preserve">Datum: </w:t>
       </w:r>
       <w:r>
-        <w:t>04-07-2025</w:t>
+        <w:t>07-08-2025</w:t>
         <w:br/>
       </w:r>
     </w:p>
@@ -1317,7 +1317,7 @@
         <w:t xml:space="preserve">Datum: </w:t>
       </w:r>
       <w:r>
-        <w:t>04-07-2025</w:t>
+        <w:t>07-08-2025</w:t>
         <w:br/>
       </w:r>
     </w:p>
@@ -2584,7 +2584,7 @@
         <w:t xml:space="preserve">Datum: </w:t>
       </w:r>
       <w:r>
-        <w:t>04-07-2025</w:t>
+        <w:t>07-08-2025</w:t>
         <w:br/>
       </w:r>
     </w:p>
@@ -3555,130 +3555,6 @@
         <w:rPr>
           <w:color w:val="000080"/>
         </w:rPr>
-        <w:t>Valpreventie</w:t>
-      </w:r>
-    </w:p>
-    <w:tbl>
-      <w:tblPr>
-        <w:tblStyle w:val="TableGrid"/>
-        <w:tblW w:type="auto" w:w="0"/>
-        <w:tblLook w:firstColumn="1" w:firstRow="1" w:lastColumn="0" w:lastRow="0" w:noHBand="0" w:noVBand="1" w:val="04A0"/>
-      </w:tblPr>
-      <w:tblGrid>
-        <w:gridCol w:w="2340"/>
-        <w:gridCol w:w="2340"/>
-        <w:gridCol w:w="2340"/>
-        <w:gridCol w:w="2340"/>
-      </w:tblGrid>
-      <w:tr>
-        <w:tc>
-          <w:tcPr>
-            <w:tcW w:type="dxa" w:w="2340"/>
-          </w:tcPr>
-          <w:p>
-            <w:r>
-              <w:rPr>
-                <w:b/>
-              </w:rPr>
-              <w:t>Geneesmiddel</w:t>
-            </w:r>
-          </w:p>
-        </w:tc>
-        <w:tc>
-          <w:tcPr>
-            <w:tcW w:type="dxa" w:w="2340"/>
-          </w:tcPr>
-          <w:p>
-            <w:r>
-              <w:rPr>
-                <w:b/>
-              </w:rPr>
-              <w:t>Geneesmiddelgroep</w:t>
-            </w:r>
-          </w:p>
-        </w:tc>
-        <w:tc>
-          <w:tcPr>
-            <w:tcW w:type="dxa" w:w="2340"/>
-          </w:tcPr>
-          <w:p>
-            <w:r>
-              <w:rPr>
-                <w:b/>
-              </w:rPr>
-              <w:t>Gebruik</w:t>
-            </w:r>
-          </w:p>
-        </w:tc>
-        <w:tc>
-          <w:tcPr>
-            <w:tcW w:type="dxa" w:w="2340"/>
-          </w:tcPr>
-          <w:p>
-            <w:r>
-              <w:rPr>
-                <w:b/>
-              </w:rPr>
-              <w:t>Opmerking</w:t>
-            </w:r>
-          </w:p>
-        </w:tc>
-      </w:tr>
-      <w:tr>
-        <w:tc>
-          <w:tcPr>
-            <w:tcW w:type="dxa" w:w="2340"/>
-          </w:tcPr>
-          <w:p>
-            <w:r>
-              <w:t>Calci chew d3 kauwtablet 500mg/400ie</w:t>
-            </w:r>
-          </w:p>
-        </w:tc>
-        <w:tc>
-          <w:tcPr>
-            <w:tcW w:type="dxa" w:w="2340"/>
-          </w:tcPr>
-          <w:p>
-            <w:r>
-              <w:t>calcium_met_vitamine_d__combinatiepreparaten</w:t>
-            </w:r>
-          </w:p>
-        </w:tc>
-        <w:tc>
-          <w:tcPr>
-            <w:tcW w:type="dxa" w:w="2340"/>
-          </w:tcPr>
-          <w:p>
-            <w:r>
-              <w:t>0-0-1 stuks, dagelijks, Continu</w:t>
-            </w:r>
-          </w:p>
-        </w:tc>
-        <w:tc>
-          <w:tcPr>
-            <w:tcW w:type="dxa" w:w="2340"/>
-          </w:tcPr>
-          <w:p>
-            <w:r/>
-          </w:p>
-        </w:tc>
-      </w:tr>
-    </w:tbl>
-    <w:p>
-      <w:r>
-        <w:t>Opmerking apotheker:</w:t>
-        <w:br/>
-      </w:r>
-    </w:p>
-    <w:p>
-      <w:pPr>
-        <w:pStyle w:val="Heading4"/>
-      </w:pPr>
-      <w:r>
-        <w:rPr>
-          <w:color w:val="000080"/>
-        </w:rPr>
         <w:t>Overig</w:t>
       </w:r>
     </w:p>
@@ -3745,6 +3621,46 @@
               </w:rPr>
               <w:t>Opmerking</w:t>
             </w:r>
+          </w:p>
+        </w:tc>
+      </w:tr>
+      <w:tr>
+        <w:tc>
+          <w:tcPr>
+            <w:tcW w:type="dxa" w:w="2340"/>
+          </w:tcPr>
+          <w:p>
+            <w:r>
+              <w:t>Calci chew d3 kauwtablet 500mg/400ie</w:t>
+            </w:r>
+          </w:p>
+        </w:tc>
+        <w:tc>
+          <w:tcPr>
+            <w:tcW w:type="dxa" w:w="2340"/>
+          </w:tcPr>
+          <w:p>
+            <w:r>
+              <w:t>-</w:t>
+            </w:r>
+          </w:p>
+        </w:tc>
+        <w:tc>
+          <w:tcPr>
+            <w:tcW w:type="dxa" w:w="2340"/>
+          </w:tcPr>
+          <w:p>
+            <w:r>
+              <w:t>0-0-1 stuks, dagelijks, Continu</w:t>
+            </w:r>
+          </w:p>
+        </w:tc>
+        <w:tc>
+          <w:tcPr>
+            <w:tcW w:type="dxa" w:w="2340"/>
+          </w:tcPr>
+          <w:p>
+            <w:r/>
           </w:p>
         </w:tc>
       </w:tr>
@@ -3872,7 +3788,7 @@
         <w:t xml:space="preserve">Datum: </w:t>
       </w:r>
       <w:r>
-        <w:t>04-07-2025</w:t>
+        <w:t>07-08-2025</w:t>
         <w:br/>
       </w:r>
     </w:p>
@@ -5809,7 +5725,7 @@
         <w:t xml:space="preserve">Datum: </w:t>
       </w:r>
       <w:r>
-        <w:t>04-07-2025</w:t>
+        <w:t>07-08-2025</w:t>
         <w:br/>
       </w:r>
     </w:p>
@@ -5911,7 +5827,7 @@
           </w:tcPr>
           <w:p>
             <w:r>
-              <w:t>STOP B8</w:t>
+              <w:t>STOP B3</w:t>
             </w:r>
           </w:p>
         </w:tc>
@@ -5931,7 +5847,7 @@
           </w:tcPr>
           <w:p>
             <w:r>
-              <w:t>ACE-remmer, angiotensine II-antagonist en/of aldosteronantagonist (spironolacton, eplerenon) bij patiënten met klinisch relevante hyperkaliëmie (&gt; 5,5 mmol/l)</w:t>
+              <w:t>Bètablokker bij bradycardie (&lt; 50/min), tweede-graads blok of compleet AV-blok. N.B. Dosis verlagen of stoppen</w:t>
             </w:r>
           </w:p>
         </w:tc>
@@ -5941,7 +5857,7 @@
           </w:tcPr>
           <w:p>
             <w:r>
-              <w:t>Verergering van hyperkaliëmie</w:t>
+              <w:t>Risico op compleet hartblok, asystolie</w:t>
             </w:r>
           </w:p>
         </w:tc>
@@ -5951,7 +5867,7 @@
           </w:tcPr>
           <w:p>
             <w:r>
-              <w:t>losartan</w:t>
+              <w:t>metoprolol</w:t>
             </w:r>
           </w:p>
         </w:tc>
@@ -5963,7 +5879,7 @@
           </w:tcPr>
           <w:p>
             <w:r>
-              <w:t>STOP C2</w:t>
+              <w:t>STOP B8</w:t>
             </w:r>
           </w:p>
         </w:tc>
@@ -5973,7 +5889,7 @@
           </w:tcPr>
           <w:p>
             <w:r>
-              <w:t>TROMBOCYTENAGGREGATIEREMMERS/ ANTISTOLLING</w:t>
+              <w:t>CARDIOVASCULAIR</w:t>
             </w:r>
           </w:p>
         </w:tc>
@@ -5983,7 +5899,7 @@
           </w:tcPr>
           <w:p>
             <w:r>
-              <w:t>Trombocytenaggregatieremmer (salicylaat, clopidogrel of andere P2Y12-remmer, dipyridamol), cumarine en/of direct werkend oraal anticoagulans (DOAC) bij verhoogd risico op bloedingen (bijvoorbeeld ongecontroleerde hypertensie), versterkte bloedingsneiging ofrecente relevante spontane bloeding</w:t>
+              <w:t>ACE-remmer, angiotensine II-antagonist en/of aldosteronantagonist (spironolacton, eplerenon) bij patiënten met klinisch relevante hyperkaliëmie (&gt; 5,5 mmol/l)</w:t>
             </w:r>
           </w:p>
         </w:tc>
@@ -5993,7 +5909,7 @@
           </w:tcPr>
           <w:p>
             <w:r>
-              <w:t>Verhoogd risico op bloeding</w:t>
+              <w:t>Verergering van hyperkaliëmie</w:t>
             </w:r>
           </w:p>
         </w:tc>
@@ -6003,7 +5919,7 @@
           </w:tcPr>
           <w:p>
             <w:r>
-              <w:t>rivaroxaban</w:t>
+              <w:t>losartan</w:t>
             </w:r>
           </w:p>
         </w:tc>
@@ -6015,7 +5931,7 @@
           </w:tcPr>
           <w:p>
             <w:r>
-              <w:t>STOP C5</w:t>
+              <w:t>STOP C2</w:t>
             </w:r>
           </w:p>
         </w:tc>
@@ -6035,7 +5951,7 @@
           </w:tcPr>
           <w:p>
             <w:r>
-              <w:t>Cumarine of DOAC: - ≥ 3 maanden bij een eerste episode secundaire VTE. - ≥ 3 maanden: a: bij eerste episode idiopatische VTE of recidief VTE én b: verhoogd bloedingsrisico (in overleg met internist)</w:t>
+              <w:t>Trombocytenaggregatieremmer (salicylaat, clopidogrel of andere P2Y12-remmer, dipyridamol), cumarine en/of direct werkend oraal anticoagulans (DOAC) bij verhoogd risico op bloedingen (bijvoorbeeld ongecontroleerde hypertensie), versterkte bloedingsneiging ofrecente relevante spontane bloeding</w:t>
             </w:r>
           </w:p>
         </w:tc>
@@ -6045,7 +5961,7 @@
           </w:tcPr>
           <w:p>
             <w:r>
-              <w:t>Geen bewijs voor aanvullende effectiviteit</w:t>
+              <w:t>Verhoogd risico op bloeding</w:t>
             </w:r>
           </w:p>
         </w:tc>
@@ -6067,7 +5983,7 @@
           </w:tcPr>
           <w:p>
             <w:r>
-              <w:t>STOP K3</w:t>
+              <w:t>STOP C5</w:t>
             </w:r>
           </w:p>
         </w:tc>
@@ -6077,7 +5993,7 @@
           </w:tcPr>
           <w:p>
             <w:r>
-              <w:t>VERHOOGD VALRISICO</w:t>
+              <w:t>TROMBOCYTENAGGREGATIEREMMERS/ ANTISTOLLING</w:t>
             </w:r>
           </w:p>
         </w:tc>
@@ -6087,7 +6003,7 @@
           </w:tcPr>
           <w:p>
             <w:r>
-              <w:t>Vasodilatator (alfa-1-blokker, langwerkend nitraat, calciumantagonist, ACE-remmer, angiotensine II-antagonist) bij orthostatische hypotensie</w:t>
+              <w:t>Cumarine of DOAC: - ≥ 3 maanden bij een eerste episode secundaire VTE. - ≥ 3 maanden: a: bij eerste episode idiopatische VTE of recidief VTE én b: verhoogd bloedingsrisico (in overleg met internist)</w:t>
             </w:r>
           </w:p>
         </w:tc>
@@ -6097,7 +6013,7 @@
           </w:tcPr>
           <w:p>
             <w:r>
-              <w:t>Verhoogd risico op syncope en vallen</w:t>
+              <w:t>Geen bewijs voor aanvullende effectiviteit</w:t>
             </w:r>
           </w:p>
         </w:tc>
@@ -6107,7 +6023,7 @@
           </w:tcPr>
           <w:p>
             <w:r>
-              <w:t>losartan</w:t>
+              <w:t>rivaroxaban</w:t>
             </w:r>
           </w:p>
         </w:tc>
@@ -6119,6 +6035,110 @@
           </w:tcPr>
           <w:p>
             <w:r>
+              <w:t>STOP J3</w:t>
+            </w:r>
+          </w:p>
+        </w:tc>
+        <w:tc>
+          <w:tcPr>
+            <w:tcW w:type="dxa" w:w="1872"/>
+          </w:tcPr>
+          <w:p>
+            <w:r>
+              <w:t>ENDOCRIEN</w:t>
+            </w:r>
+          </w:p>
+        </w:tc>
+        <w:tc>
+          <w:tcPr>
+            <w:tcW w:type="dxa" w:w="1872"/>
+          </w:tcPr>
+          <w:p>
+            <w:r>
+              <w:t>Bètablokker bij diabetes mellitus met frequente hypoglykemieën</w:t>
+            </w:r>
+          </w:p>
+        </w:tc>
+        <w:tc>
+          <w:tcPr>
+            <w:tcW w:type="dxa" w:w="1872"/>
+          </w:tcPr>
+          <w:p>
+            <w:r>
+              <w:t>Kan hypoglykemie maskeren</w:t>
+            </w:r>
+          </w:p>
+        </w:tc>
+        <w:tc>
+          <w:tcPr>
+            <w:tcW w:type="dxa" w:w="1872"/>
+          </w:tcPr>
+          <w:p>
+            <w:r>
+              <w:t>metoprolol</w:t>
+            </w:r>
+          </w:p>
+        </w:tc>
+      </w:tr>
+      <w:tr>
+        <w:tc>
+          <w:tcPr>
+            <w:tcW w:type="dxa" w:w="1872"/>
+          </w:tcPr>
+          <w:p>
+            <w:r>
+              <w:t>STOP K3</w:t>
+            </w:r>
+          </w:p>
+        </w:tc>
+        <w:tc>
+          <w:tcPr>
+            <w:tcW w:type="dxa" w:w="1872"/>
+          </w:tcPr>
+          <w:p>
+            <w:r>
+              <w:t>VERHOOGD VALRISICO</w:t>
+            </w:r>
+          </w:p>
+        </w:tc>
+        <w:tc>
+          <w:tcPr>
+            <w:tcW w:type="dxa" w:w="1872"/>
+          </w:tcPr>
+          <w:p>
+            <w:r>
+              <w:t>Vasodilatator (alfa-1-blokker, langwerkend nitraat, calciumantagonist, ACE-remmer, angiotensine II-antagonist) bij orthostatische hypotensie</w:t>
+            </w:r>
+          </w:p>
+        </w:tc>
+        <w:tc>
+          <w:tcPr>
+            <w:tcW w:type="dxa" w:w="1872"/>
+          </w:tcPr>
+          <w:p>
+            <w:r>
+              <w:t>Verhoogd risico op syncope en vallen</w:t>
+            </w:r>
+          </w:p>
+        </w:tc>
+        <w:tc>
+          <w:tcPr>
+            <w:tcW w:type="dxa" w:w="1872"/>
+          </w:tcPr>
+          <w:p>
+            <w:r>
+              <w:t>losartan</w:t>
+            </w:r>
+          </w:p>
+        </w:tc>
+      </w:tr>
+      <w:tr>
+        <w:tc>
+          <w:tcPr>
+            <w:tcW w:type="dxa" w:w="1872"/>
+          </w:tcPr>
+          <w:p>
+            <w:r>
               <w:t>STOP K4</w:t>
             </w:r>
           </w:p>
@@ -6159,7 +6179,7 @@
           </w:tcPr>
           <w:p>
             <w:r>
-              <w:t>losartan</w:t>
+              <w:t>losartan, metoprolol</w:t>
             </w:r>
           </w:p>
         </w:tc>
@@ -6191,6 +6211,19 @@
     </w:p>
     <w:p>
       <w:pPr>
+        <w:pStyle w:val="ListBullet"/>
+      </w:pPr>
+      <w:r>
+        <w:t>Groep: betablokkers__systemisch</w:t>
+      </w:r>
+    </w:p>
+    <w:p>
+      <w:r>
+        <w:t>Middelen: metoprolol, metoprolol</w:t>
+      </w:r>
+    </w:p>
+    <w:p>
+      <w:pPr>
         <w:pStyle w:val="Heading3"/>
       </w:pPr>
       <w:r>
@@ -6202,7 +6235,12 @@
     </w:p>
     <w:p>
       <w:r>
-        <w:t>Totale score: 0 (Geen anticholinerge belasting (score = 0).)</w:t>
+        <w:t>Totale score: 1 (Lichte anticholinerge belasting (score = 1).)</w:t>
+      </w:r>
+    </w:p>
+    <w:p>
+      <w:r>
+        <w:t>Bijdragende middelen: metoprolol (ACB-score: 1)</w:t>
       </w:r>
     </w:p>
     <w:p>
@@ -6340,38 +6378,36 @@
           </w:tcPr>
           <w:p>
             <w:r>
-              <w:t>Timolol/brinzolamide oogdr 5/10mg/ml fl 5ml benz</w:t>
-            </w:r>
-          </w:p>
-        </w:tc>
-        <w:tc>
-          <w:tcPr>
-            <w:tcW w:type="dxa" w:w="2340"/>
-          </w:tcPr>
-          <w:p>
-            <w:r>
-              <w:t>antihypertensiva_bij_pulmonale_hypertensie</w:t>
-            </w:r>
-          </w:p>
-        </w:tc>
-        <w:tc>
-          <w:tcPr>
-            <w:tcW w:type="dxa" w:w="2340"/>
-          </w:tcPr>
-          <w:p>
-            <w:r>
-              <w:t>1-0-1 druppels, dagelijks, Continu (Stop: 26-03-2025 11:20)</w:t>
-            </w:r>
-          </w:p>
-        </w:tc>
-        <w:tc>
-          <w:tcPr>
-            <w:tcW w:type="dxa" w:w="2340"/>
-          </w:tcPr>
-          <w:p>
-            <w:r>
-              <w:t>2dd 1 druppel in het rechteroog</w:t>
-            </w:r>
+              <w:t>Metoprolol tablet mga 25mg (succinaat)</w:t>
+            </w:r>
+          </w:p>
+        </w:tc>
+        <w:tc>
+          <w:tcPr>
+            <w:tcW w:type="dxa" w:w="2340"/>
+          </w:tcPr>
+          <w:p>
+            <w:r>
+              <w:t>betablokkers__systemisch</w:t>
+            </w:r>
+          </w:p>
+        </w:tc>
+        <w:tc>
+          <w:tcPr>
+            <w:tcW w:type="dxa" w:w="2340"/>
+          </w:tcPr>
+          <w:p>
+            <w:r>
+              <w:t>1-0-0 stuks, dagelijks, Continu</w:t>
+            </w:r>
+          </w:p>
+        </w:tc>
+        <w:tc>
+          <w:tcPr>
+            <w:tcW w:type="dxa" w:w="2340"/>
+          </w:tcPr>
+          <w:p>
+            <w:r/>
           </w:p>
         </w:tc>
       </w:tr>
@@ -6382,6 +6418,48 @@
           </w:tcPr>
           <w:p>
             <w:r>
+              <w:t>Timolol/brinzolamide oogdr 5/10mg/ml fl 5ml benz</w:t>
+            </w:r>
+          </w:p>
+        </w:tc>
+        <w:tc>
+          <w:tcPr>
+            <w:tcW w:type="dxa" w:w="2340"/>
+          </w:tcPr>
+          <w:p>
+            <w:r>
+              <w:t>antihypertensiva_bij_pulmonale_hypertensie</w:t>
+            </w:r>
+          </w:p>
+        </w:tc>
+        <w:tc>
+          <w:tcPr>
+            <w:tcW w:type="dxa" w:w="2340"/>
+          </w:tcPr>
+          <w:p>
+            <w:r>
+              <w:t>1-0-1 druppels, dagelijks, Continu (Stop: 26-03-2025 11:20)</w:t>
+            </w:r>
+          </w:p>
+        </w:tc>
+        <w:tc>
+          <w:tcPr>
+            <w:tcW w:type="dxa" w:w="2340"/>
+          </w:tcPr>
+          <w:p>
+            <w:r>
+              <w:t>2dd 1 druppel in het rechteroog</w:t>
+            </w:r>
+          </w:p>
+        </w:tc>
+      </w:tr>
+      <w:tr>
+        <w:tc>
+          <w:tcPr>
+            <w:tcW w:type="dxa" w:w="2340"/>
+          </w:tcPr>
+          <w:p>
+            <w:r>
               <w:t>Xarelto tablet filmomhuld 15mg</w:t>
             </w:r>
           </w:p>
@@ -6412,6 +6490,48 @@
           </w:tcPr>
           <w:p>
             <w:r/>
+          </w:p>
+        </w:tc>
+      </w:tr>
+      <w:tr>
+        <w:tc>
+          <w:tcPr>
+            <w:tcW w:type="dxa" w:w="2340"/>
+          </w:tcPr>
+          <w:p>
+            <w:r>
+              <w:t>Metoprolol tablet 50mg</w:t>
+            </w:r>
+          </w:p>
+        </w:tc>
+        <w:tc>
+          <w:tcPr>
+            <w:tcW w:type="dxa" w:w="2340"/>
+          </w:tcPr>
+          <w:p>
+            <w:r>
+              <w:t>betablokkers__systemisch</w:t>
+            </w:r>
+          </w:p>
+        </w:tc>
+        <w:tc>
+          <w:tcPr>
+            <w:tcW w:type="dxa" w:w="2340"/>
+          </w:tcPr>
+          <w:p>
+            <w:r>
+              <w:t>0-0-0 stuks, dagelijks, Zo nodig</w:t>
+            </w:r>
+          </w:p>
+        </w:tc>
+        <w:tc>
+          <w:tcPr>
+            <w:tcW w:type="dxa" w:w="2340"/>
+          </w:tcPr>
+          <w:p>
+            <w:r>
+              <w:t>zn 1dd een halve tablet bij hartkloppingen. Max 2dd een halve tablet.</w:t>
+            </w:r>
           </w:p>
         </w:tc>
       </w:tr>
@@ -7170,7 +7290,7 @@
           </w:tcPr>
           <w:p>
             <w:r>
-              <w:t>Metoprolol tablet mga 25mg (succinaat)</w:t>
+              <w:t>Covid-19 vaccin niet gespecificeerd injvlst</w:t>
             </w:r>
           </w:p>
         </w:tc>
@@ -7190,46 +7310,6 @@
           </w:tcPr>
           <w:p>
             <w:r>
-              <w:t>1-0-0 stuks, dagelijks, Continu</w:t>
-            </w:r>
-          </w:p>
-        </w:tc>
-        <w:tc>
-          <w:tcPr>
-            <w:tcW w:type="dxa" w:w="2340"/>
-          </w:tcPr>
-          <w:p>
-            <w:r/>
-          </w:p>
-        </w:tc>
-      </w:tr>
-      <w:tr>
-        <w:tc>
-          <w:tcPr>
-            <w:tcW w:type="dxa" w:w="2340"/>
-          </w:tcPr>
-          <w:p>
-            <w:r>
-              <w:t>Covid-19 vaccin niet gespecificeerd injvlst</w:t>
-            </w:r>
-          </w:p>
-        </w:tc>
-        <w:tc>
-          <w:tcPr>
-            <w:tcW w:type="dxa" w:w="2340"/>
-          </w:tcPr>
-          <w:p>
-            <w:r>
-              <w:t>-</w:t>
-            </w:r>
-          </w:p>
-        </w:tc>
-        <w:tc>
-          <w:tcPr>
-            <w:tcW w:type="dxa" w:w="2340"/>
-          </w:tcPr>
-          <w:p>
-            <w:r>
               <w:t>0-0-0 milliliter, dagelijks, Zo nodig</w:t>
             </w:r>
           </w:p>
@@ -7241,48 +7321,6 @@
           <w:p>
             <w:r>
               <w:t>2024: Weigert</w:t>
-            </w:r>
-          </w:p>
-        </w:tc>
-      </w:tr>
-      <w:tr>
-        <w:tc>
-          <w:tcPr>
-            <w:tcW w:type="dxa" w:w="2340"/>
-          </w:tcPr>
-          <w:p>
-            <w:r>
-              <w:t>Metoprolol tablet 50mg</w:t>
-            </w:r>
-          </w:p>
-        </w:tc>
-        <w:tc>
-          <w:tcPr>
-            <w:tcW w:type="dxa" w:w="2340"/>
-          </w:tcPr>
-          <w:p>
-            <w:r>
-              <w:t>-</w:t>
-            </w:r>
-          </w:p>
-        </w:tc>
-        <w:tc>
-          <w:tcPr>
-            <w:tcW w:type="dxa" w:w="2340"/>
-          </w:tcPr>
-          <w:p>
-            <w:r>
-              <w:t>0-0-0 stuks, dagelijks, Zo nodig</w:t>
-            </w:r>
-          </w:p>
-        </w:tc>
-        <w:tc>
-          <w:tcPr>
-            <w:tcW w:type="dxa" w:w="2340"/>
-          </w:tcPr>
-          <w:p>
-            <w:r>
-              <w:t>zn 1dd een halve tablet bij hartkloppingen. Max 2dd een halve tablet.</w:t>
             </w:r>
           </w:p>
         </w:tc>
@@ -7331,7 +7369,7 @@
         <w:t xml:space="preserve">Datum: </w:t>
       </w:r>
       <w:r>
-        <w:t>04-07-2025</w:t>
+        <w:t>07-08-2025</w:t>
         <w:br/>
       </w:r>
     </w:p>
@@ -9265,7 +9303,7 @@
         <w:t xml:space="preserve">Datum: </w:t>
       </w:r>
       <w:r>
-        <w:t>04-07-2025</w:t>
+        <w:t>07-08-2025</w:t>
         <w:br/>
       </w:r>
     </w:p>
@@ -10561,7 +10599,7 @@
         <w:t xml:space="preserve">Datum: </w:t>
       </w:r>
       <w:r>
-        <w:t>04-07-2025</w:t>
+        <w:t>07-08-2025</w:t>
         <w:br/>
       </w:r>
     </w:p>
@@ -10932,130 +10970,6 @@
         <w:rPr>
           <w:color w:val="000080"/>
         </w:rPr>
-        <w:t>Schildklierhormonen</w:t>
-      </w:r>
-    </w:p>
-    <w:tbl>
-      <w:tblPr>
-        <w:tblStyle w:val="TableGrid"/>
-        <w:tblW w:type="auto" w:w="0"/>
-        <w:tblLook w:firstColumn="1" w:firstRow="1" w:lastColumn="0" w:lastRow="0" w:noHBand="0" w:noVBand="1" w:val="04A0"/>
-      </w:tblPr>
-      <w:tblGrid>
-        <w:gridCol w:w="2340"/>
-        <w:gridCol w:w="2340"/>
-        <w:gridCol w:w="2340"/>
-        <w:gridCol w:w="2340"/>
-      </w:tblGrid>
-      <w:tr>
-        <w:tc>
-          <w:tcPr>
-            <w:tcW w:type="dxa" w:w="2340"/>
-          </w:tcPr>
-          <w:p>
-            <w:r>
-              <w:rPr>
-                <w:b/>
-              </w:rPr>
-              <w:t>Geneesmiddel</w:t>
-            </w:r>
-          </w:p>
-        </w:tc>
-        <w:tc>
-          <w:tcPr>
-            <w:tcW w:type="dxa" w:w="2340"/>
-          </w:tcPr>
-          <w:p>
-            <w:r>
-              <w:rPr>
-                <w:b/>
-              </w:rPr>
-              <w:t>Geneesmiddelgroep</w:t>
-            </w:r>
-          </w:p>
-        </w:tc>
-        <w:tc>
-          <w:tcPr>
-            <w:tcW w:type="dxa" w:w="2340"/>
-          </w:tcPr>
-          <w:p>
-            <w:r>
-              <w:rPr>
-                <w:b/>
-              </w:rPr>
-              <w:t>Gebruik</w:t>
-            </w:r>
-          </w:p>
-        </w:tc>
-        <w:tc>
-          <w:tcPr>
-            <w:tcW w:type="dxa" w:w="2340"/>
-          </w:tcPr>
-          <w:p>
-            <w:r>
-              <w:rPr>
-                <w:b/>
-              </w:rPr>
-              <w:t>Opmerking</w:t>
-            </w:r>
-          </w:p>
-        </w:tc>
-      </w:tr>
-      <w:tr>
-        <w:tc>
-          <w:tcPr>
-            <w:tcW w:type="dxa" w:w="2340"/>
-          </w:tcPr>
-          <w:p>
-            <w:r>
-              <w:t>Euthyrox tablet 50mcg</w:t>
-            </w:r>
-          </w:p>
-        </w:tc>
-        <w:tc>
-          <w:tcPr>
-            <w:tcW w:type="dxa" w:w="2340"/>
-          </w:tcPr>
-          <w:p>
-            <w:r>
-              <w:t>thyreomimetica</w:t>
-            </w:r>
-          </w:p>
-        </w:tc>
-        <w:tc>
-          <w:tcPr>
-            <w:tcW w:type="dxa" w:w="2340"/>
-          </w:tcPr>
-          <w:p>
-            <w:r>
-              <w:t>1-0-0 stuks, dagelijks, Continu</w:t>
-            </w:r>
-          </w:p>
-        </w:tc>
-        <w:tc>
-          <w:tcPr>
-            <w:tcW w:type="dxa" w:w="2340"/>
-          </w:tcPr>
-          <w:p>
-            <w:r/>
-          </w:p>
-        </w:tc>
-      </w:tr>
-    </w:tbl>
-    <w:p>
-      <w:r>
-        <w:t>Opmerking apotheker:</w:t>
-        <w:br/>
-      </w:r>
-    </w:p>
-    <w:p>
-      <w:pPr>
-        <w:pStyle w:val="Heading4"/>
-      </w:pPr>
-      <w:r>
-        <w:rPr>
-          <w:color w:val="000080"/>
-        </w:rPr>
         <w:t>Vaccins</w:t>
       </w:r>
     </w:p>
@@ -11370,6 +11284,46 @@
               </w:rPr>
               <w:t>Opmerking</w:t>
             </w:r>
+          </w:p>
+        </w:tc>
+      </w:tr>
+      <w:tr>
+        <w:tc>
+          <w:tcPr>
+            <w:tcW w:type="dxa" w:w="2340"/>
+          </w:tcPr>
+          <w:p>
+            <w:r>
+              <w:t>Euthyrox tablet 50mcg</w:t>
+            </w:r>
+          </w:p>
+        </w:tc>
+        <w:tc>
+          <w:tcPr>
+            <w:tcW w:type="dxa" w:w="2340"/>
+          </w:tcPr>
+          <w:p>
+            <w:r>
+              <w:t>-</w:t>
+            </w:r>
+          </w:p>
+        </w:tc>
+        <w:tc>
+          <w:tcPr>
+            <w:tcW w:type="dxa" w:w="2340"/>
+          </w:tcPr>
+          <w:p>
+            <w:r>
+              <w:t>1-0-0 stuks, dagelijks, Continu</w:t>
+            </w:r>
+          </w:p>
+        </w:tc>
+        <w:tc>
+          <w:tcPr>
+            <w:tcW w:type="dxa" w:w="2340"/>
+          </w:tcPr>
+          <w:p>
+            <w:r/>
           </w:p>
         </w:tc>
       </w:tr>
@@ -11457,7 +11411,7 @@
         <w:t xml:space="preserve">Datum: </w:t>
       </w:r>
       <w:r>
-        <w:t>04-07-2025</w:t>
+        <w:t>07-08-2025</w:t>
         <w:br/>
       </w:r>
     </w:p>
@@ -11548,6 +11502,58 @@
                 <w:b/>
               </w:rPr>
               <w:t>Getriggerd door</w:t>
+            </w:r>
+          </w:p>
+        </w:tc>
+      </w:tr>
+      <w:tr>
+        <w:tc>
+          <w:tcPr>
+            <w:tcW w:type="dxa" w:w="1872"/>
+          </w:tcPr>
+          <w:p>
+            <w:r>
+              <w:t>STOP C2</w:t>
+            </w:r>
+          </w:p>
+        </w:tc>
+        <w:tc>
+          <w:tcPr>
+            <w:tcW w:type="dxa" w:w="1872"/>
+          </w:tcPr>
+          <w:p>
+            <w:r>
+              <w:t>TROMBOCYTENAGGREGATIEREMMERS/ ANTISTOLLING</w:t>
+            </w:r>
+          </w:p>
+        </w:tc>
+        <w:tc>
+          <w:tcPr>
+            <w:tcW w:type="dxa" w:w="1872"/>
+          </w:tcPr>
+          <w:p>
+            <w:r>
+              <w:t>Trombocytenaggregatieremmer (salicylaat, clopidogrel of andere P2Y12-remmer, dipyridamol), cumarine en/of direct werkend oraal anticoagulans (DOAC) bij verhoogd risico op bloedingen (bijvoorbeeld ongecontroleerde hypertensie), versterkte bloedingsneiging ofrecente relevante spontane bloeding</w:t>
+            </w:r>
+          </w:p>
+        </w:tc>
+        <w:tc>
+          <w:tcPr>
+            <w:tcW w:type="dxa" w:w="1872"/>
+          </w:tcPr>
+          <w:p>
+            <w:r>
+              <w:t>Verhoogd risico op bloeding</w:t>
+            </w:r>
+          </w:p>
+        </w:tc>
+        <w:tc>
+          <w:tcPr>
+            <w:tcW w:type="dxa" w:w="1872"/>
+          </w:tcPr>
+          <w:p>
+            <w:r>
+              <w:t>clopidogrel</w:t>
             </w:r>
           </w:p>
         </w:tc>
@@ -12001,7 +12007,7 @@
         <w:rPr>
           <w:color w:val="000080"/>
         </w:rPr>
-        <w:t>Antibiotica</w:t>
+        <w:t>Corticosteroiden systemisch</w:t>
       </w:r>
     </w:p>
     <w:tbl>
@@ -12077,36 +12083,80 @@
           </w:tcPr>
           <w:p>
             <w:r>
-              <w:t>Clopidogrel tablet 75mg</w:t>
-            </w:r>
-          </w:p>
-        </w:tc>
-        <w:tc>
-          <w:tcPr>
-            <w:tcW w:type="dxa" w:w="2340"/>
-          </w:tcPr>
-          <w:p>
-            <w:r>
-              <w:t>penicillinen</w:t>
-            </w:r>
-          </w:p>
-        </w:tc>
-        <w:tc>
-          <w:tcPr>
-            <w:tcW w:type="dxa" w:w="2340"/>
-          </w:tcPr>
-          <w:p>
-            <w:r>
-              <w:t>1-0-0 stuks, dagelijks, Continu</w:t>
-            </w:r>
-          </w:p>
-        </w:tc>
-        <w:tc>
-          <w:tcPr>
-            <w:tcW w:type="dxa" w:w="2340"/>
-          </w:tcPr>
-          <w:p>
-            <w:r/>
+              <w:t>Triamcinolonacetonide creme 1mg/g</w:t>
+            </w:r>
+          </w:p>
+        </w:tc>
+        <w:tc>
+          <w:tcPr>
+            <w:tcW w:type="dxa" w:w="2340"/>
+          </w:tcPr>
+          <w:p>
+            <w:r>
+              <w:t>corticosteroiden__systemisch</w:t>
+            </w:r>
+          </w:p>
+        </w:tc>
+        <w:tc>
+          <w:tcPr>
+            <w:tcW w:type="dxa" w:w="2340"/>
+          </w:tcPr>
+          <w:p>
+            <w:r>
+              <w:t>x-0-0 smeren, om de dag, Continu</w:t>
+            </w:r>
+          </w:p>
+        </w:tc>
+        <w:tc>
+          <w:tcPr>
+            <w:tcW w:type="dxa" w:w="2340"/>
+          </w:tcPr>
+          <w:p>
+            <w:r>
+              <w:t>Op beide onderarmen</w:t>
+            </w:r>
+          </w:p>
+        </w:tc>
+      </w:tr>
+      <w:tr>
+        <w:tc>
+          <w:tcPr>
+            <w:tcW w:type="dxa" w:w="2340"/>
+          </w:tcPr>
+          <w:p>
+            <w:r>
+              <w:t>Triamcinolonacetonide creme 1mg/g</w:t>
+            </w:r>
+          </w:p>
+        </w:tc>
+        <w:tc>
+          <w:tcPr>
+            <w:tcW w:type="dxa" w:w="2340"/>
+          </w:tcPr>
+          <w:p>
+            <w:r>
+              <w:t>corticosteroiden__systemisch</w:t>
+            </w:r>
+          </w:p>
+        </w:tc>
+        <w:tc>
+          <w:tcPr>
+            <w:tcW w:type="dxa" w:w="2340"/>
+          </w:tcPr>
+          <w:p>
+            <w:r>
+              <w:t>0-0-0 smeren, dagelijks, Zo nodig</w:t>
+            </w:r>
+          </w:p>
+        </w:tc>
+        <w:tc>
+          <w:tcPr>
+            <w:tcW w:type="dxa" w:w="2340"/>
+          </w:tcPr>
+          <w:p>
+            <w:r>
+              <w:t>zn 1-2x daags insmeren op jeuk/krabplekken</w:t>
+            </w:r>
           </w:p>
         </w:tc>
       </w:tr>
@@ -12125,7 +12175,7 @@
         <w:rPr>
           <w:color w:val="000080"/>
         </w:rPr>
-        <w:t>Corticosteroiden systemisch</w:t>
+        <w:t>CVRM</w:t>
       </w:r>
     </w:p>
     <w:tbl>
@@ -12201,80 +12251,36 @@
           </w:tcPr>
           <w:p>
             <w:r>
-              <w:t>Triamcinolonacetonide creme 1mg/g</w:t>
-            </w:r>
-          </w:p>
-        </w:tc>
-        <w:tc>
-          <w:tcPr>
-            <w:tcW w:type="dxa" w:w="2340"/>
-          </w:tcPr>
-          <w:p>
-            <w:r>
-              <w:t>corticosteroiden__systemisch</w:t>
-            </w:r>
-          </w:p>
-        </w:tc>
-        <w:tc>
-          <w:tcPr>
-            <w:tcW w:type="dxa" w:w="2340"/>
-          </w:tcPr>
-          <w:p>
-            <w:r>
-              <w:t>x-0-0 smeren, om de dag, Continu</w:t>
-            </w:r>
-          </w:p>
-        </w:tc>
-        <w:tc>
-          <w:tcPr>
-            <w:tcW w:type="dxa" w:w="2340"/>
-          </w:tcPr>
-          <w:p>
-            <w:r>
-              <w:t>Op beide onderarmen</w:t>
-            </w:r>
-          </w:p>
-        </w:tc>
-      </w:tr>
-      <w:tr>
-        <w:tc>
-          <w:tcPr>
-            <w:tcW w:type="dxa" w:w="2340"/>
-          </w:tcPr>
-          <w:p>
-            <w:r>
-              <w:t>Triamcinolonacetonide creme 1mg/g</w:t>
-            </w:r>
-          </w:p>
-        </w:tc>
-        <w:tc>
-          <w:tcPr>
-            <w:tcW w:type="dxa" w:w="2340"/>
-          </w:tcPr>
-          <w:p>
-            <w:r>
-              <w:t>corticosteroiden__systemisch</w:t>
-            </w:r>
-          </w:p>
-        </w:tc>
-        <w:tc>
-          <w:tcPr>
-            <w:tcW w:type="dxa" w:w="2340"/>
-          </w:tcPr>
-          <w:p>
-            <w:r>
-              <w:t>0-0-0 smeren, dagelijks, Zo nodig</w:t>
-            </w:r>
-          </w:p>
-        </w:tc>
-        <w:tc>
-          <w:tcPr>
-            <w:tcW w:type="dxa" w:w="2340"/>
-          </w:tcPr>
-          <w:p>
-            <w:r>
-              <w:t>zn 1-2x daags insmeren op jeuk/krabplekken</w:t>
-            </w:r>
+              <w:t>Clopidogrel tablet 75mg</w:t>
+            </w:r>
+          </w:p>
+        </w:tc>
+        <w:tc>
+          <w:tcPr>
+            <w:tcW w:type="dxa" w:w="2340"/>
+          </w:tcPr>
+          <w:p>
+            <w:r>
+              <w:t>p2y12_remmers</w:t>
+            </w:r>
+          </w:p>
+        </w:tc>
+        <w:tc>
+          <w:tcPr>
+            <w:tcW w:type="dxa" w:w="2340"/>
+          </w:tcPr>
+          <w:p>
+            <w:r>
+              <w:t>1-0-0 stuks, dagelijks, Continu</w:t>
+            </w:r>
+          </w:p>
+        </w:tc>
+        <w:tc>
+          <w:tcPr>
+            <w:tcW w:type="dxa" w:w="2340"/>
+          </w:tcPr>
+          <w:p>
+            <w:r/>
           </w:p>
         </w:tc>
       </w:tr>
@@ -12419,130 +12425,6 @@
         <w:rPr>
           <w:color w:val="000080"/>
         </w:rPr>
-        <w:t>Huid</w:t>
-      </w:r>
-    </w:p>
-    <w:tbl>
-      <w:tblPr>
-        <w:tblStyle w:val="TableGrid"/>
-        <w:tblW w:type="auto" w:w="0"/>
-        <w:tblLook w:firstColumn="1" w:firstRow="1" w:lastColumn="0" w:lastRow="0" w:noHBand="0" w:noVBand="1" w:val="04A0"/>
-      </w:tblPr>
-      <w:tblGrid>
-        <w:gridCol w:w="2340"/>
-        <w:gridCol w:w="2340"/>
-        <w:gridCol w:w="2340"/>
-        <w:gridCol w:w="2340"/>
-      </w:tblGrid>
-      <w:tr>
-        <w:tc>
-          <w:tcPr>
-            <w:tcW w:type="dxa" w:w="2340"/>
-          </w:tcPr>
-          <w:p>
-            <w:r>
-              <w:rPr>
-                <w:b/>
-              </w:rPr>
-              <w:t>Geneesmiddel</w:t>
-            </w:r>
-          </w:p>
-        </w:tc>
-        <w:tc>
-          <w:tcPr>
-            <w:tcW w:type="dxa" w:w="2340"/>
-          </w:tcPr>
-          <w:p>
-            <w:r>
-              <w:rPr>
-                <w:b/>
-              </w:rPr>
-              <w:t>Geneesmiddelgroep</w:t>
-            </w:r>
-          </w:p>
-        </w:tc>
-        <w:tc>
-          <w:tcPr>
-            <w:tcW w:type="dxa" w:w="2340"/>
-          </w:tcPr>
-          <w:p>
-            <w:r>
-              <w:rPr>
-                <w:b/>
-              </w:rPr>
-              <w:t>Gebruik</w:t>
-            </w:r>
-          </w:p>
-        </w:tc>
-        <w:tc>
-          <w:tcPr>
-            <w:tcW w:type="dxa" w:w="2340"/>
-          </w:tcPr>
-          <w:p>
-            <w:r>
-              <w:rPr>
-                <w:b/>
-              </w:rPr>
-              <w:t>Opmerking</w:t>
-            </w:r>
-          </w:p>
-        </w:tc>
-      </w:tr>
-      <w:tr>
-        <w:tc>
-          <w:tcPr>
-            <w:tcW w:type="dxa" w:w="2340"/>
-          </w:tcPr>
-          <w:p>
-            <w:r>
-              <w:t>Relvar ellipta inhpdr 92/22mcg 30do</w:t>
-            </w:r>
-          </w:p>
-        </w:tc>
-        <w:tc>
-          <w:tcPr>
-            <w:tcW w:type="dxa" w:w="2340"/>
-          </w:tcPr>
-          <w:p>
-            <w:r>
-              <w:t>corticosteroiden__cutaan_oromucosaal</w:t>
-            </w:r>
-          </w:p>
-        </w:tc>
-        <w:tc>
-          <w:tcPr>
-            <w:tcW w:type="dxa" w:w="2340"/>
-          </w:tcPr>
-          <w:p>
-            <w:r>
-              <w:t>1-0-0 doses, dagelijks, Continu</w:t>
-            </w:r>
-          </w:p>
-        </w:tc>
-        <w:tc>
-          <w:tcPr>
-            <w:tcW w:type="dxa" w:w="2340"/>
-          </w:tcPr>
-          <w:p>
-            <w:r/>
-          </w:p>
-        </w:tc>
-      </w:tr>
-    </w:tbl>
-    <w:p>
-      <w:r>
-        <w:t>Opmerking apotheker:</w:t>
-        <w:br/>
-      </w:r>
-    </w:p>
-    <w:p>
-      <w:pPr>
-        <w:pStyle w:val="Heading4"/>
-      </w:pPr>
-      <w:r>
-        <w:rPr>
-          <w:color w:val="000080"/>
-        </w:rPr>
         <w:t>Mond</w:t>
       </w:r>
     </w:p>
@@ -13169,130 +13051,6 @@
         <w:rPr>
           <w:color w:val="000080"/>
         </w:rPr>
-        <w:t>Valpreventie</w:t>
-      </w:r>
-    </w:p>
-    <w:tbl>
-      <w:tblPr>
-        <w:tblStyle w:val="TableGrid"/>
-        <w:tblW w:type="auto" w:w="0"/>
-        <w:tblLook w:firstColumn="1" w:firstRow="1" w:lastColumn="0" w:lastRow="0" w:noHBand="0" w:noVBand="1" w:val="04A0"/>
-      </w:tblPr>
-      <w:tblGrid>
-        <w:gridCol w:w="2340"/>
-        <w:gridCol w:w="2340"/>
-        <w:gridCol w:w="2340"/>
-        <w:gridCol w:w="2340"/>
-      </w:tblGrid>
-      <w:tr>
-        <w:tc>
-          <w:tcPr>
-            <w:tcW w:type="dxa" w:w="2340"/>
-          </w:tcPr>
-          <w:p>
-            <w:r>
-              <w:rPr>
-                <w:b/>
-              </w:rPr>
-              <w:t>Geneesmiddel</w:t>
-            </w:r>
-          </w:p>
-        </w:tc>
-        <w:tc>
-          <w:tcPr>
-            <w:tcW w:type="dxa" w:w="2340"/>
-          </w:tcPr>
-          <w:p>
-            <w:r>
-              <w:rPr>
-                <w:b/>
-              </w:rPr>
-              <w:t>Geneesmiddelgroep</w:t>
-            </w:r>
-          </w:p>
-        </w:tc>
-        <w:tc>
-          <w:tcPr>
-            <w:tcW w:type="dxa" w:w="2340"/>
-          </w:tcPr>
-          <w:p>
-            <w:r>
-              <w:rPr>
-                <w:b/>
-              </w:rPr>
-              <w:t>Gebruik</w:t>
-            </w:r>
-          </w:p>
-        </w:tc>
-        <w:tc>
-          <w:tcPr>
-            <w:tcW w:type="dxa" w:w="2340"/>
-          </w:tcPr>
-          <w:p>
-            <w:r>
-              <w:rPr>
-                <w:b/>
-              </w:rPr>
-              <w:t>Opmerking</w:t>
-            </w:r>
-          </w:p>
-        </w:tc>
-      </w:tr>
-      <w:tr>
-        <w:tc>
-          <w:tcPr>
-            <w:tcW w:type="dxa" w:w="2340"/>
-          </w:tcPr>
-          <w:p>
-            <w:r>
-              <w:t>Calci chew d3 kauwtablet 500mg/800ie</w:t>
-            </w:r>
-          </w:p>
-        </w:tc>
-        <w:tc>
-          <w:tcPr>
-            <w:tcW w:type="dxa" w:w="2340"/>
-          </w:tcPr>
-          <w:p>
-            <w:r>
-              <w:t>calcium_met_vitamine_d__combinatiepreparaten</w:t>
-            </w:r>
-          </w:p>
-        </w:tc>
-        <w:tc>
-          <w:tcPr>
-            <w:tcW w:type="dxa" w:w="2340"/>
-          </w:tcPr>
-          <w:p>
-            <w:r>
-              <w:t>0-1-0 stuks, dagelijks, Continu</w:t>
-            </w:r>
-          </w:p>
-        </w:tc>
-        <w:tc>
-          <w:tcPr>
-            <w:tcW w:type="dxa" w:w="2340"/>
-          </w:tcPr>
-          <w:p>
-            <w:r/>
-          </w:p>
-        </w:tc>
-      </w:tr>
-    </w:tbl>
-    <w:p>
-      <w:r>
-        <w:t>Opmerking apotheker:</w:t>
-        <w:br/>
-      </w:r>
-    </w:p>
-    <w:p>
-      <w:pPr>
-        <w:pStyle w:val="Heading4"/>
-      </w:pPr>
-      <w:r>
-        <w:rPr>
-          <w:color w:val="000080"/>
-        </w:rPr>
         <w:t>Overig</w:t>
       </w:r>
     </w:p>
@@ -13369,7 +13127,7 @@
           </w:tcPr>
           <w:p>
             <w:r>
-              <w:t>Diclofenac gel 23,2mg/g</w:t>
+              <w:t>Calci chew d3 kauwtablet 500mg/800ie</w:t>
             </w:r>
           </w:p>
         </w:tc>
@@ -13389,18 +13147,16 @@
           </w:tcPr>
           <w:p>
             <w:r>
-              <w:t>x-x-x gram, dagelijks, Continu</w:t>
-            </w:r>
-          </w:p>
-        </w:tc>
-        <w:tc>
-          <w:tcPr>
-            <w:tcW w:type="dxa" w:w="2340"/>
-          </w:tcPr>
-          <w:p>
-            <w:r>
-              <w:t>Op nek en schouders aanbrengen</w:t>
-            </w:r>
+              <w:t>0-1-0 stuks, dagelijks, Continu</w:t>
+            </w:r>
+          </w:p>
+        </w:tc>
+        <w:tc>
+          <w:tcPr>
+            <w:tcW w:type="dxa" w:w="2340"/>
+          </w:tcPr>
+          <w:p>
+            <w:r/>
           </w:p>
         </w:tc>
       </w:tr>
@@ -13411,6 +13167,48 @@
           </w:tcPr>
           <w:p>
             <w:r>
+              <w:t>Diclofenac gel 23,2mg/g</w:t>
+            </w:r>
+          </w:p>
+        </w:tc>
+        <w:tc>
+          <w:tcPr>
+            <w:tcW w:type="dxa" w:w="2340"/>
+          </w:tcPr>
+          <w:p>
+            <w:r>
+              <w:t>-</w:t>
+            </w:r>
+          </w:p>
+        </w:tc>
+        <w:tc>
+          <w:tcPr>
+            <w:tcW w:type="dxa" w:w="2340"/>
+          </w:tcPr>
+          <w:p>
+            <w:r>
+              <w:t>x-x-x gram, dagelijks, Continu</w:t>
+            </w:r>
+          </w:p>
+        </w:tc>
+        <w:tc>
+          <w:tcPr>
+            <w:tcW w:type="dxa" w:w="2340"/>
+          </w:tcPr>
+          <w:p>
+            <w:r>
+              <w:t>Op nek en schouders aanbrengen</w:t>
+            </w:r>
+          </w:p>
+        </w:tc>
+      </w:tr>
+      <w:tr>
+        <w:tc>
+          <w:tcPr>
+            <w:tcW w:type="dxa" w:w="2340"/>
+          </w:tcPr>
+          <w:p>
+            <w:r>
               <w:t>Macrogol/zouten pdr v drank (movic/molax/gen citr)</w:t>
             </w:r>
           </w:p>
@@ -13432,6 +13230,46 @@
           <w:p>
             <w:r>
               <w:t>1-0-0 stuks, om de dag, Continu</w:t>
+            </w:r>
+          </w:p>
+        </w:tc>
+        <w:tc>
+          <w:tcPr>
+            <w:tcW w:type="dxa" w:w="2340"/>
+          </w:tcPr>
+          <w:p>
+            <w:r/>
+          </w:p>
+        </w:tc>
+      </w:tr>
+      <w:tr>
+        <w:tc>
+          <w:tcPr>
+            <w:tcW w:type="dxa" w:w="2340"/>
+          </w:tcPr>
+          <w:p>
+            <w:r>
+              <w:t>Relvar ellipta inhpdr 92/22mcg 30do</w:t>
+            </w:r>
+          </w:p>
+        </w:tc>
+        <w:tc>
+          <w:tcPr>
+            <w:tcW w:type="dxa" w:w="2340"/>
+          </w:tcPr>
+          <w:p>
+            <w:r>
+              <w:t>-</w:t>
+            </w:r>
+          </w:p>
+        </w:tc>
+        <w:tc>
+          <w:tcPr>
+            <w:tcW w:type="dxa" w:w="2340"/>
+          </w:tcPr>
+          <w:p>
+            <w:r>
+              <w:t>1-0-0 doses, dagelijks, Continu</w:t>
             </w:r>
           </w:p>
         </w:tc>
@@ -13610,7 +13448,7 @@
         <w:t xml:space="preserve">Datum: </w:t>
       </w:r>
       <w:r>
-        <w:t>04-07-2025</w:t>
+        <w:t>07-08-2025</w:t>
         <w:br/>
       </w:r>
     </w:p>

</xml_diff>